<commit_message>
Fin de ma partie rapport
</commit_message>
<xml_diff>
--- a/Doc/prog3DRapport.docx
+++ b/Doc/prog3DRapport.docx
@@ -4334,11 +4334,229 @@
           <w:szCs w:val="24"/>
         </w:rPr>
       </w:pPr>
+      <w:r>
+        <w:rPr>
+          <w:noProof/>
+        </w:rPr>
+        <w:lastRenderedPageBreak/>
+        <w:drawing>
+          <wp:anchor distT="0" distB="0" distL="114300" distR="114300" simplePos="0" relativeHeight="251700224" behindDoc="0" locked="0" layoutInCell="1" allowOverlap="1" wp14:anchorId="1CD3B224">
+            <wp:simplePos x="0" y="0"/>
+            <wp:positionH relativeFrom="column">
+              <wp:posOffset>588439</wp:posOffset>
+            </wp:positionH>
+            <wp:positionV relativeFrom="paragraph">
+              <wp:posOffset>760523</wp:posOffset>
+            </wp:positionV>
+            <wp:extent cx="5760720" cy="3149600"/>
+            <wp:effectExtent l="0" t="0" r="0" b="0"/>
+            <wp:wrapSquare wrapText="bothSides"/>
+            <wp:docPr id="8" name="Image 8"/>
+            <wp:cNvGraphicFramePr>
+              <a:graphicFrameLocks xmlns:a="http://schemas.openxmlformats.org/drawingml/2006/main" noChangeAspect="1"/>
+            </wp:cNvGraphicFramePr>
+            <a:graphic xmlns:a="http://schemas.openxmlformats.org/drawingml/2006/main">
+              <a:graphicData uri="http://schemas.openxmlformats.org/drawingml/2006/picture">
+                <pic:pic xmlns:pic="http://schemas.openxmlformats.org/drawingml/2006/picture">
+                  <pic:nvPicPr>
+                    <pic:cNvPr id="1" name=""/>
+                    <pic:cNvPicPr/>
+                  </pic:nvPicPr>
+                  <pic:blipFill>
+                    <a:blip r:embed="rId31">
+                      <a:extLst>
+                        <a:ext uri="{28A0092B-C50C-407E-A947-70E740481C1C}">
+                          <a14:useLocalDpi xmlns:a14="http://schemas.microsoft.com/office/drawing/2010/main" val="0"/>
+                        </a:ext>
+                      </a:extLst>
+                    </a:blip>
+                    <a:stretch>
+                      <a:fillRect/>
+                    </a:stretch>
+                  </pic:blipFill>
+                  <pic:spPr>
+                    <a:xfrm>
+                      <a:off x="0" y="0"/>
+                      <a:ext cx="5760720" cy="3149600"/>
+                    </a:xfrm>
+                    <a:prstGeom prst="rect">
+                      <a:avLst/>
+                    </a:prstGeom>
+                  </pic:spPr>
+                </pic:pic>
+              </a:graphicData>
+            </a:graphic>
+          </wp:anchor>
+        </w:drawing>
+      </w:r>
+      <w:r>
+        <w:rPr>
+          <w:sz w:val="24"/>
+          <w:szCs w:val="24"/>
+        </w:rPr>
+        <w:t xml:space="preserve">De plus nous avons fabriqué des lanternes, à partir de cubes, et d’un cylindre émettant de la lumière. Tout ceci regroupé dans un </w:t>
+      </w:r>
+      <w:proofErr w:type="spellStart"/>
+      <w:r>
+        <w:rPr>
+          <w:sz w:val="24"/>
+          <w:szCs w:val="24"/>
+        </w:rPr>
+        <w:t>prefab</w:t>
+      </w:r>
+      <w:proofErr w:type="spellEnd"/>
+      <w:r>
+        <w:rPr>
+          <w:sz w:val="24"/>
+          <w:szCs w:val="24"/>
+        </w:rPr>
+        <w:t>, afin d’en placer plusieurs dans le tunnel : cela nous permet d’avoir une ambiance plus sombre :</w:t>
+      </w:r>
+      <w:r>
+        <w:rPr>
+          <w:noProof/>
+        </w:rPr>
+        <w:t xml:space="preserve"> </w:t>
+      </w:r>
+    </w:p>
+    <w:p>
+      <w:pPr>
+        <w:ind w:left="360" w:firstLine="348"/>
+        <w:jc w:val="both"/>
+        <w:rPr>
+          <w:sz w:val="24"/>
+          <w:szCs w:val="24"/>
+        </w:rPr>
+      </w:pPr>
+      <w:r>
+        <w:rPr>
+          <w:noProof/>
+        </w:rPr>
+        <w:drawing>
+          <wp:anchor distT="0" distB="0" distL="114300" distR="114300" simplePos="0" relativeHeight="251699200" behindDoc="0" locked="0" layoutInCell="1" allowOverlap="1" wp14:anchorId="550E3AAF">
+            <wp:simplePos x="0" y="0"/>
+            <wp:positionH relativeFrom="column">
+              <wp:posOffset>-772397</wp:posOffset>
+            </wp:positionH>
+            <wp:positionV relativeFrom="paragraph">
+              <wp:posOffset>57342</wp:posOffset>
+            </wp:positionV>
+            <wp:extent cx="1224280" cy="1233170"/>
+            <wp:effectExtent l="0" t="0" r="0" b="5080"/>
+            <wp:wrapSquare wrapText="bothSides"/>
+            <wp:docPr id="4" name="Image 4"/>
+            <wp:cNvGraphicFramePr>
+              <a:graphicFrameLocks xmlns:a="http://schemas.openxmlformats.org/drawingml/2006/main" noChangeAspect="1"/>
+            </wp:cNvGraphicFramePr>
+            <a:graphic xmlns:a="http://schemas.openxmlformats.org/drawingml/2006/main">
+              <a:graphicData uri="http://schemas.openxmlformats.org/drawingml/2006/picture">
+                <pic:pic xmlns:pic="http://schemas.openxmlformats.org/drawingml/2006/picture">
+                  <pic:nvPicPr>
+                    <pic:cNvPr id="1" name=""/>
+                    <pic:cNvPicPr/>
+                  </pic:nvPicPr>
+                  <pic:blipFill>
+                    <a:blip r:embed="rId32">
+                      <a:extLst>
+                        <a:ext uri="{28A0092B-C50C-407E-A947-70E740481C1C}">
+                          <a14:useLocalDpi xmlns:a14="http://schemas.microsoft.com/office/drawing/2010/main" val="0"/>
+                        </a:ext>
+                      </a:extLst>
+                    </a:blip>
+                    <a:stretch>
+                      <a:fillRect/>
+                    </a:stretch>
+                  </pic:blipFill>
+                  <pic:spPr>
+                    <a:xfrm>
+                      <a:off x="0" y="0"/>
+                      <a:ext cx="1224280" cy="1233170"/>
+                    </a:xfrm>
+                    <a:prstGeom prst="rect">
+                      <a:avLst/>
+                    </a:prstGeom>
+                  </pic:spPr>
+                </pic:pic>
+              </a:graphicData>
+            </a:graphic>
+          </wp:anchor>
+        </w:drawing>
+      </w:r>
+    </w:p>
+    <w:p>
+      <w:pPr>
+        <w:ind w:left="360" w:firstLine="348"/>
+        <w:jc w:val="both"/>
+        <w:rPr>
+          <w:sz w:val="24"/>
+          <w:szCs w:val="24"/>
+        </w:rPr>
+      </w:pPr>
+    </w:p>
+    <w:p>
+      <w:pPr>
+        <w:ind w:left="360" w:firstLine="348"/>
+        <w:jc w:val="both"/>
+        <w:rPr>
+          <w:sz w:val="24"/>
+          <w:szCs w:val="24"/>
+        </w:rPr>
+      </w:pPr>
+    </w:p>
+    <w:p>
+      <w:pPr>
+        <w:ind w:left="360" w:firstLine="348"/>
+        <w:jc w:val="both"/>
+        <w:rPr>
+          <w:sz w:val="24"/>
+          <w:szCs w:val="24"/>
+        </w:rPr>
+      </w:pPr>
+    </w:p>
+    <w:p>
+      <w:pPr>
+        <w:ind w:left="360" w:firstLine="348"/>
+        <w:jc w:val="both"/>
+        <w:rPr>
+          <w:sz w:val="24"/>
+          <w:szCs w:val="24"/>
+        </w:rPr>
+      </w:pPr>
+    </w:p>
+    <w:p>
+      <w:pPr>
+        <w:ind w:left="360" w:firstLine="348"/>
+        <w:jc w:val="both"/>
+        <w:rPr>
+          <w:sz w:val="24"/>
+          <w:szCs w:val="24"/>
+        </w:rPr>
+      </w:pPr>
+    </w:p>
+    <w:p>
+      <w:pPr>
+        <w:ind w:left="360" w:firstLine="348"/>
+        <w:jc w:val="both"/>
+        <w:rPr>
+          <w:sz w:val="24"/>
+          <w:szCs w:val="24"/>
+        </w:rPr>
+      </w:pPr>
+    </w:p>
+    <w:p>
+      <w:pPr>
+        <w:ind w:left="360" w:firstLine="348"/>
+        <w:jc w:val="both"/>
+        <w:rPr>
+          <w:sz w:val="24"/>
+          <w:szCs w:val="24"/>
+        </w:rPr>
+      </w:pPr>
       <w:bookmarkStart w:id="0" w:name="_GoBack"/>
       <w:bookmarkEnd w:id="0"/>
     </w:p>
     <w:sectPr>
-      <w:headerReference w:type="default" r:id="rId31"/>
+      <w:headerReference w:type="default" r:id="rId33"/>
       <w:pgSz w:w="11906" w:h="16838"/>
       <w:pgMar w:top="1417" w:right="1417" w:bottom="1417" w:left="1417" w:header="708" w:footer="708" w:gutter="0"/>
       <w:cols w:space="708"/>
@@ -5200,6 +5418,36 @@
       <w:contextualSpacing/>
     </w:pPr>
   </w:style>
+  <w:style w:type="paragraph" w:styleId="Textedebulles">
+    <w:name w:val="Balloon Text"/>
+    <w:basedOn w:val="Normal"/>
+    <w:link w:val="TextedebullesCar"/>
+    <w:uiPriority w:val="99"/>
+    <w:semiHidden/>
+    <w:unhideWhenUsed/>
+    <w:rsid w:val="000B4A0A"/>
+    <w:pPr>
+      <w:spacing w:after="0" w:line="240" w:lineRule="auto"/>
+    </w:pPr>
+    <w:rPr>
+      <w:rFonts w:ascii="Segoe UI" w:hAnsi="Segoe UI" w:cs="Segoe UI"/>
+      <w:sz w:val="18"/>
+      <w:szCs w:val="18"/>
+    </w:rPr>
+  </w:style>
+  <w:style w:type="character" w:customStyle="1" w:styleId="TextedebullesCar">
+    <w:name w:val="Texte de bulles Car"/>
+    <w:basedOn w:val="Policepardfaut"/>
+    <w:link w:val="Textedebulles"/>
+    <w:uiPriority w:val="99"/>
+    <w:semiHidden/>
+    <w:rsid w:val="000B4A0A"/>
+    <w:rPr>
+      <w:rFonts w:ascii="Segoe UI" w:hAnsi="Segoe UI" w:cs="Segoe UI"/>
+      <w:sz w:val="18"/>
+      <w:szCs w:val="18"/>
+    </w:rPr>
+  </w:style>
 </w:styles>
 </file>
 
@@ -5503,7 +5751,7 @@
 </file>
 
 <file path=customXml/itemProps1.xml><?xml version="1.0" encoding="utf-8"?>
-<ds:datastoreItem xmlns:ds="http://schemas.openxmlformats.org/officeDocument/2006/customXml" ds:itemID="{CC7D32AC-2F43-461C-9BB9-8B595C2FAFBC}">
+<ds:datastoreItem xmlns:ds="http://schemas.openxmlformats.org/officeDocument/2006/customXml" ds:itemID="{5F9EAE42-EBBF-4B59-84C8-C0C0AB7264B9}">
   <ds:schemaRefs>
     <ds:schemaRef ds:uri="http://schemas.openxmlformats.org/officeDocument/2006/bibliography"/>
   </ds:schemaRefs>

</xml_diff>